<commit_message>
Update JUAN PABLO ViewgroupFinal.docx
</commit_message>
<xml_diff>
--- a/ing de requisitos/JUAN PABLO ViewgroupFinal.docx
+++ b/ing de requisitos/JUAN PABLO ViewgroupFinal.docx
@@ -19163,19 +19163,164 @@
           <w:szCs w:val="24"/>
         </w:rPr>
       </w:pPr>
-      <w:r>
+    </w:p>
+    <w:p>
+      <w:pPr>
+        <w:spacing w:line="480" w:lineRule="auto"/>
+        <w:jc w:val="both"/>
         <w:rPr>
           <w:rFonts w:ascii="Times New Roman" w:hAnsi="Times New Roman" w:cs="Times New Roman"/>
           <w:b/>
           <w:sz w:val="24"/>
           <w:szCs w:val="24"/>
         </w:rPr>
+      </w:pPr>
+    </w:p>
+    <w:p>
+      <w:pPr>
+        <w:spacing w:line="480" w:lineRule="auto"/>
+        <w:jc w:val="both"/>
+        <w:rPr>
+          <w:rFonts w:ascii="Times New Roman" w:hAnsi="Times New Roman" w:cs="Times New Roman"/>
+          <w:b/>
+          <w:sz w:val="24"/>
+          <w:szCs w:val="24"/>
+        </w:rPr>
+      </w:pPr>
+    </w:p>
+    <w:p>
+      <w:pPr>
+        <w:spacing w:line="480" w:lineRule="auto"/>
+        <w:jc w:val="both"/>
+        <w:rPr>
+          <w:rFonts w:ascii="Times New Roman" w:hAnsi="Times New Roman" w:cs="Times New Roman"/>
+          <w:b/>
+          <w:sz w:val="24"/>
+          <w:szCs w:val="24"/>
+        </w:rPr>
+      </w:pPr>
+    </w:p>
+    <w:p>
+      <w:pPr>
+        <w:spacing w:line="480" w:lineRule="auto"/>
+        <w:jc w:val="both"/>
+        <w:rPr>
+          <w:rFonts w:ascii="Times New Roman" w:hAnsi="Times New Roman" w:cs="Times New Roman"/>
+          <w:b/>
+          <w:sz w:val="24"/>
+          <w:szCs w:val="24"/>
+        </w:rPr>
+      </w:pPr>
+    </w:p>
+    <w:p>
+      <w:pPr>
+        <w:spacing w:line="480" w:lineRule="auto"/>
+        <w:jc w:val="both"/>
+        <w:rPr>
+          <w:rFonts w:ascii="Times New Roman" w:hAnsi="Times New Roman" w:cs="Times New Roman"/>
+          <w:b/>
+          <w:sz w:val="24"/>
+          <w:szCs w:val="24"/>
+        </w:rPr>
+      </w:pPr>
+    </w:p>
+    <w:p>
+      <w:pPr>
+        <w:spacing w:line="480" w:lineRule="auto"/>
+        <w:jc w:val="both"/>
+        <w:rPr>
+          <w:rFonts w:ascii="Times New Roman" w:hAnsi="Times New Roman" w:cs="Times New Roman"/>
+          <w:b/>
+          <w:sz w:val="24"/>
+          <w:szCs w:val="24"/>
+        </w:rPr>
+      </w:pPr>
+    </w:p>
+    <w:p>
+      <w:pPr>
+        <w:spacing w:line="480" w:lineRule="auto"/>
+        <w:jc w:val="both"/>
+        <w:rPr>
+          <w:rFonts w:ascii="Times New Roman" w:hAnsi="Times New Roman" w:cs="Times New Roman"/>
+          <w:b/>
+          <w:sz w:val="24"/>
+          <w:szCs w:val="24"/>
+        </w:rPr>
+      </w:pPr>
+    </w:p>
+    <w:p>
+      <w:pPr>
+        <w:spacing w:line="480" w:lineRule="auto"/>
+        <w:jc w:val="both"/>
+        <w:rPr>
+          <w:rFonts w:ascii="Times New Roman" w:hAnsi="Times New Roman" w:cs="Times New Roman"/>
+          <w:b/>
+          <w:sz w:val="24"/>
+          <w:szCs w:val="24"/>
+        </w:rPr>
+      </w:pPr>
+    </w:p>
+    <w:p>
+      <w:pPr>
+        <w:spacing w:line="480" w:lineRule="auto"/>
+        <w:jc w:val="both"/>
+        <w:rPr>
+          <w:rFonts w:ascii="Times New Roman" w:hAnsi="Times New Roman" w:cs="Times New Roman"/>
+          <w:b/>
+          <w:sz w:val="24"/>
+          <w:szCs w:val="24"/>
+        </w:rPr>
+      </w:pPr>
+    </w:p>
+    <w:p>
+      <w:pPr>
+        <w:spacing w:line="480" w:lineRule="auto"/>
+        <w:jc w:val="both"/>
+        <w:rPr>
+          <w:rFonts w:ascii="Times New Roman" w:hAnsi="Times New Roman" w:cs="Times New Roman"/>
+          <w:b/>
+          <w:sz w:val="24"/>
+          <w:szCs w:val="24"/>
+        </w:rPr>
+      </w:pPr>
+    </w:p>
+    <w:p>
+      <w:pPr>
+        <w:spacing w:line="480" w:lineRule="auto"/>
+        <w:jc w:val="both"/>
+        <w:rPr>
+          <w:rFonts w:ascii="Times New Roman" w:hAnsi="Times New Roman" w:cs="Times New Roman"/>
+          <w:b/>
+          <w:sz w:val="24"/>
+          <w:szCs w:val="24"/>
+        </w:rPr>
+      </w:pPr>
+    </w:p>
+    <w:p>
+      <w:pPr>
+        <w:spacing w:line="480" w:lineRule="auto"/>
+        <w:jc w:val="both"/>
+        <w:rPr>
+          <w:rFonts w:ascii="Times New Roman" w:hAnsi="Times New Roman" w:cs="Times New Roman"/>
+          <w:b/>
+          <w:sz w:val="24"/>
+          <w:szCs w:val="24"/>
+        </w:rPr>
+      </w:pPr>
+      <w:r>
+        <w:rPr>
+          <w:rFonts w:ascii="Times New Roman" w:hAnsi="Times New Roman" w:cs="Times New Roman"/>
+          <w:b/>
+          <w:sz w:val="24"/>
+          <w:szCs w:val="24"/>
+        </w:rPr>
+        <w:lastRenderedPageBreak/>
         <w:t xml:space="preserve">Especificación de Requisitos Funcionales </w:t>
       </w:r>
     </w:p>
     <w:tbl>
       <w:tblPr>
-        <w:tblW w:w="9910" w:type="dxa"/>
+        <w:tblW w:w="10485" w:type="dxa"/>
         <w:jc w:val="center"/>
         <w:tblCellSpacing w:w="15" w:type="dxa"/>
         <w:tblBorders>
@@ -19194,10 +19339,10 @@
         <w:tblLook w:val="04A0" w:firstRow="1" w:lastRow="0" w:firstColumn="1" w:lastColumn="0" w:noHBand="0" w:noVBand="1"/>
       </w:tblPr>
       <w:tblGrid>
-        <w:gridCol w:w="2114"/>
+        <w:gridCol w:w="3111"/>
         <w:gridCol w:w="1701"/>
-        <w:gridCol w:w="2126"/>
         <w:gridCol w:w="1843"/>
+        <w:gridCol w:w="1704"/>
         <w:gridCol w:w="2126"/>
       </w:tblGrid>
       <w:tr>
@@ -19207,7 +19352,7 @@
         </w:trPr>
         <w:tc>
           <w:tcPr>
-            <w:tcW w:w="9850" w:type="dxa"/>
+            <w:tcW w:w="10425" w:type="dxa"/>
             <w:gridSpan w:val="5"/>
             <w:tcBorders>
               <w:top w:val="outset" w:sz="6" w:space="0" w:color="auto"/>
@@ -19254,7 +19399,7 @@
         </w:trPr>
         <w:tc>
           <w:tcPr>
-            <w:tcW w:w="9850" w:type="dxa"/>
+            <w:tcW w:w="10425" w:type="dxa"/>
             <w:gridSpan w:val="5"/>
             <w:tcBorders>
               <w:top w:val="outset" w:sz="6" w:space="0" w:color="auto"/>
@@ -19295,7 +19440,7 @@
         </w:trPr>
         <w:tc>
           <w:tcPr>
-            <w:tcW w:w="2069" w:type="dxa"/>
+            <w:tcW w:w="3066" w:type="dxa"/>
             <w:tcBorders>
               <w:top w:val="outset" w:sz="6" w:space="0" w:color="auto"/>
               <w:left w:val="outset" w:sz="6" w:space="0" w:color="auto"/>
@@ -19329,7 +19474,7 @@
         </w:tc>
         <w:tc>
           <w:tcPr>
-            <w:tcW w:w="3797" w:type="dxa"/>
+            <w:tcW w:w="3514" w:type="dxa"/>
             <w:gridSpan w:val="2"/>
             <w:tcBorders>
               <w:top w:val="outset" w:sz="6" w:space="0" w:color="auto"/>
@@ -19364,7 +19509,7 @@
         </w:tc>
         <w:tc>
           <w:tcPr>
-            <w:tcW w:w="1813" w:type="dxa"/>
+            <w:tcW w:w="1674" w:type="dxa"/>
             <w:tcBorders>
               <w:top w:val="outset" w:sz="6" w:space="0" w:color="auto"/>
               <w:left w:val="outset" w:sz="6" w:space="0" w:color="auto"/>
@@ -19438,7 +19583,7 @@
         </w:trPr>
         <w:tc>
           <w:tcPr>
-            <w:tcW w:w="2069" w:type="dxa"/>
+            <w:tcW w:w="3066" w:type="dxa"/>
             <w:tcBorders>
               <w:top w:val="outset" w:sz="6" w:space="0" w:color="auto"/>
               <w:left w:val="outset" w:sz="6" w:space="0" w:color="auto"/>
@@ -19458,11 +19603,20 @@
                 <w:szCs w:val="24"/>
               </w:rPr>
             </w:pPr>
-          </w:p>
-        </w:tc>
-        <w:tc>
-          <w:tcPr>
-            <w:tcW w:w="3797" w:type="dxa"/>
+            <w:r>
+              <w:rPr>
+                <w:rFonts w:ascii="Times New Roman" w:hAnsi="Times New Roman" w:cs="Times New Roman"/>
+                <w:b/>
+                <w:sz w:val="24"/>
+                <w:szCs w:val="24"/>
+              </w:rPr>
+              <w:t>RF-0001</w:t>
+            </w:r>
+          </w:p>
+        </w:tc>
+        <w:tc>
+          <w:tcPr>
+            <w:tcW w:w="3514" w:type="dxa"/>
             <w:gridSpan w:val="2"/>
             <w:tcBorders>
               <w:top w:val="outset" w:sz="6" w:space="0" w:color="auto"/>
@@ -19483,11 +19637,20 @@
                 <w:szCs w:val="24"/>
               </w:rPr>
             </w:pPr>
-          </w:p>
-        </w:tc>
-        <w:tc>
-          <w:tcPr>
-            <w:tcW w:w="1813" w:type="dxa"/>
+            <w:r>
+              <w:rPr>
+                <w:rFonts w:ascii="Times New Roman" w:hAnsi="Times New Roman" w:cs="Times New Roman"/>
+                <w:b/>
+                <w:sz w:val="24"/>
+                <w:szCs w:val="24"/>
+              </w:rPr>
+              <w:t>Registrar paginas</w:t>
+            </w:r>
+          </w:p>
+        </w:tc>
+        <w:tc>
+          <w:tcPr>
+            <w:tcW w:w="1674" w:type="dxa"/>
             <w:tcBorders>
               <w:top w:val="outset" w:sz="6" w:space="0" w:color="auto"/>
               <w:left w:val="outset" w:sz="6" w:space="0" w:color="auto"/>
@@ -19507,6 +19670,15 @@
                 <w:szCs w:val="24"/>
               </w:rPr>
             </w:pPr>
+            <w:r>
+              <w:rPr>
+                <w:rFonts w:ascii="Times New Roman" w:hAnsi="Times New Roman" w:cs="Times New Roman"/>
+                <w:b/>
+                <w:sz w:val="24"/>
+                <w:szCs w:val="24"/>
+              </w:rPr>
+              <w:t>01-03-2019</w:t>
+            </w:r>
           </w:p>
         </w:tc>
         <w:tc>
@@ -19531,6 +19703,15 @@
                 <w:szCs w:val="24"/>
               </w:rPr>
             </w:pPr>
+            <w:r>
+              <w:rPr>
+                <w:rFonts w:ascii="Times New Roman" w:hAnsi="Times New Roman" w:cs="Times New Roman"/>
+                <w:b/>
+                <w:sz w:val="24"/>
+                <w:szCs w:val="24"/>
+              </w:rPr>
+              <w:t>Alta</w:t>
+            </w:r>
           </w:p>
         </w:tc>
       </w:tr>
@@ -19541,7 +19722,7 @@
         </w:trPr>
         <w:tc>
           <w:tcPr>
-            <w:tcW w:w="2069" w:type="dxa"/>
+            <w:tcW w:w="3066" w:type="dxa"/>
             <w:tcBorders>
               <w:top w:val="outset" w:sz="6" w:space="0" w:color="auto"/>
               <w:left w:val="outset" w:sz="6" w:space="0" w:color="auto"/>
@@ -19575,7 +19756,7 @@
         </w:tc>
         <w:tc>
           <w:tcPr>
-            <w:tcW w:w="7751" w:type="dxa"/>
+            <w:tcW w:w="7329" w:type="dxa"/>
             <w:gridSpan w:val="4"/>
             <w:tcBorders>
               <w:top w:val="outset" w:sz="6" w:space="0" w:color="auto"/>
@@ -19596,6 +19777,14 @@
                 <w:szCs w:val="24"/>
               </w:rPr>
             </w:pPr>
+            <w:r>
+              <w:rPr>
+                <w:rFonts w:ascii="Times New Roman" w:hAnsi="Times New Roman" w:cs="Times New Roman"/>
+                <w:sz w:val="24"/>
+                <w:szCs w:val="24"/>
+              </w:rPr>
+              <w:t xml:space="preserve">El usuario puede seleccionar la opción de publicar la página del grupo de investigación  </w:t>
+            </w:r>
           </w:p>
         </w:tc>
       </w:tr>
@@ -19606,7 +19795,7 @@
         </w:trPr>
         <w:tc>
           <w:tcPr>
-            <w:tcW w:w="2069" w:type="dxa"/>
+            <w:tcW w:w="3066" w:type="dxa"/>
             <w:tcBorders>
               <w:top w:val="outset" w:sz="6" w:space="0" w:color="auto"/>
               <w:left w:val="outset" w:sz="6" w:space="0" w:color="auto"/>
@@ -19673,7 +19862,7 @@
         </w:tc>
         <w:tc>
           <w:tcPr>
-            <w:tcW w:w="2096" w:type="dxa"/>
+            <w:tcW w:w="1813" w:type="dxa"/>
             <w:tcBorders>
               <w:top w:val="outset" w:sz="6" w:space="0" w:color="auto"/>
               <w:left w:val="outset" w:sz="6" w:space="0" w:color="auto"/>
@@ -19707,7 +19896,7 @@
         </w:tc>
         <w:tc>
           <w:tcPr>
-            <w:tcW w:w="1813" w:type="dxa"/>
+            <w:tcW w:w="1674" w:type="dxa"/>
             <w:tcBorders>
               <w:top w:val="outset" w:sz="6" w:space="0" w:color="auto"/>
               <w:left w:val="outset" w:sz="6" w:space="0" w:color="auto"/>
@@ -19781,7 +19970,7 @@
         </w:trPr>
         <w:tc>
           <w:tcPr>
-            <w:tcW w:w="2069" w:type="dxa"/>
+            <w:tcW w:w="3066" w:type="dxa"/>
             <w:tcBorders>
               <w:top w:val="outset" w:sz="6" w:space="0" w:color="auto"/>
               <w:left w:val="outset" w:sz="6" w:space="0" w:color="auto"/>
@@ -19801,8 +19990,69 @@
                 <w:szCs w:val="24"/>
               </w:rPr>
             </w:pPr>
-            <w:bookmarkStart w:id="5" w:name="_GoBack"/>
-            <w:bookmarkEnd w:id="5"/>
+            <w:r>
+              <w:rPr>
+                <w:rFonts w:ascii="Times New Roman" w:hAnsi="Times New Roman" w:cs="Times New Roman"/>
+                <w:b/>
+                <w:sz w:val="24"/>
+                <w:szCs w:val="24"/>
+              </w:rPr>
+              <w:t>Datos básicos del Usuario</w:t>
+            </w:r>
+            <w:r>
+              <w:rPr>
+                <w:rFonts w:ascii="Times New Roman" w:hAnsi="Times New Roman" w:cs="Times New Roman"/>
+                <w:b/>
+                <w:sz w:val="24"/>
+                <w:szCs w:val="24"/>
+              </w:rPr>
+              <w:t xml:space="preserve"> </w:t>
+            </w:r>
+            <w:r>
+              <w:rPr>
+                <w:rFonts w:ascii="Times New Roman" w:hAnsi="Times New Roman" w:cs="Times New Roman"/>
+                <w:b/>
+                <w:sz w:val="24"/>
+                <w:szCs w:val="24"/>
+              </w:rPr>
+              <w:t>(</w:t>
+            </w:r>
+            <w:r>
+              <w:rPr>
+                <w:rFonts w:ascii="Times New Roman" w:hAnsi="Times New Roman" w:cs="Times New Roman"/>
+                <w:b/>
+                <w:sz w:val="24"/>
+                <w:szCs w:val="24"/>
+              </w:rPr>
+              <w:t>correo, nombre, foto, rol</w:t>
+            </w:r>
+            <w:r>
+              <w:rPr>
+                <w:rFonts w:ascii="Times New Roman" w:hAnsi="Times New Roman" w:cs="Times New Roman"/>
+                <w:b/>
+                <w:sz w:val="24"/>
+                <w:szCs w:val="24"/>
+              </w:rPr>
+              <w:t>)</w:t>
+            </w:r>
+            <w:r>
+              <w:rPr>
+                <w:rFonts w:ascii="Times New Roman" w:hAnsi="Times New Roman" w:cs="Times New Roman"/>
+                <w:b/>
+                <w:sz w:val="24"/>
+                <w:szCs w:val="24"/>
+              </w:rPr>
+              <w:t xml:space="preserve">, información del </w:t>
+            </w:r>
+            <w:r>
+              <w:rPr>
+                <w:rFonts w:ascii="Times New Roman" w:hAnsi="Times New Roman" w:cs="Times New Roman"/>
+                <w:b/>
+                <w:sz w:val="24"/>
+                <w:szCs w:val="24"/>
+              </w:rPr>
+              <w:t>grupo (datos básicos, semilleros, miembros, y proyectos)</w:t>
+            </w:r>
           </w:p>
         </w:tc>
         <w:tc>
@@ -19827,11 +20077,20 @@
                 <w:szCs w:val="24"/>
               </w:rPr>
             </w:pPr>
-          </w:p>
-        </w:tc>
-        <w:tc>
-          <w:tcPr>
-            <w:tcW w:w="2096" w:type="dxa"/>
+            <w:r>
+              <w:rPr>
+                <w:rFonts w:ascii="Times New Roman" w:hAnsi="Times New Roman" w:cs="Times New Roman"/>
+                <w:b/>
+                <w:sz w:val="24"/>
+                <w:szCs w:val="24"/>
+              </w:rPr>
+              <w:t>SIGEPI</w:t>
+            </w:r>
+          </w:p>
+        </w:tc>
+        <w:tc>
+          <w:tcPr>
+            <w:tcW w:w="1813" w:type="dxa"/>
             <w:tcBorders>
               <w:top w:val="outset" w:sz="6" w:space="0" w:color="auto"/>
               <w:left w:val="outset" w:sz="6" w:space="0" w:color="auto"/>
@@ -19851,11 +20110,20 @@
                 <w:szCs w:val="24"/>
               </w:rPr>
             </w:pPr>
-          </w:p>
-        </w:tc>
-        <w:tc>
-          <w:tcPr>
-            <w:tcW w:w="1813" w:type="dxa"/>
+            <w:r>
+              <w:rPr>
+                <w:rFonts w:ascii="Times New Roman" w:hAnsi="Times New Roman" w:cs="Times New Roman"/>
+                <w:b/>
+                <w:sz w:val="24"/>
+                <w:szCs w:val="24"/>
+              </w:rPr>
+              <w:t xml:space="preserve">Se ha publicado la página exitosamente (redirecciona a la página creada) </w:t>
+            </w:r>
+          </w:p>
+        </w:tc>
+        <w:tc>
+          <w:tcPr>
+            <w:tcW w:w="1674" w:type="dxa"/>
             <w:tcBorders>
               <w:top w:val="outset" w:sz="6" w:space="0" w:color="auto"/>
               <w:left w:val="outset" w:sz="6" w:space="0" w:color="auto"/>
@@ -19875,6 +20143,15 @@
                 <w:szCs w:val="24"/>
               </w:rPr>
             </w:pPr>
+            <w:r>
+              <w:rPr>
+                <w:rFonts w:ascii="Times New Roman" w:hAnsi="Times New Roman" w:cs="Times New Roman"/>
+                <w:b/>
+                <w:sz w:val="24"/>
+                <w:szCs w:val="24"/>
+              </w:rPr>
+              <w:t>Base de datos, (creación automática de un URL)</w:t>
+            </w:r>
           </w:p>
         </w:tc>
         <w:tc>
@@ -19899,6 +20176,15 @@
                 <w:szCs w:val="24"/>
               </w:rPr>
             </w:pPr>
+            <w:r>
+              <w:rPr>
+                <w:rFonts w:ascii="Times New Roman" w:hAnsi="Times New Roman" w:cs="Times New Roman"/>
+                <w:b/>
+                <w:sz w:val="24"/>
+                <w:szCs w:val="24"/>
+              </w:rPr>
+              <w:t xml:space="preserve">Debe tener el rol líder o administrador, y haber iniciado sesión  </w:t>
+            </w:r>
           </w:p>
         </w:tc>
       </w:tr>
@@ -19909,7 +20195,7 @@
         </w:trPr>
         <w:tc>
           <w:tcPr>
-            <w:tcW w:w="2069" w:type="dxa"/>
+            <w:tcW w:w="3066" w:type="dxa"/>
             <w:tcBorders>
               <w:top w:val="outset" w:sz="6" w:space="0" w:color="auto"/>
               <w:left w:val="outset" w:sz="6" w:space="0" w:color="auto"/>
@@ -19942,7 +20228,7 @@
         </w:tc>
         <w:tc>
           <w:tcPr>
-            <w:tcW w:w="7751" w:type="dxa"/>
+            <w:tcW w:w="7329" w:type="dxa"/>
             <w:gridSpan w:val="4"/>
             <w:tcBorders>
               <w:top w:val="outset" w:sz="6" w:space="0" w:color="auto"/>
@@ -19963,6 +20249,91 @@
                 <w:szCs w:val="24"/>
               </w:rPr>
             </w:pPr>
+            <w:r>
+              <w:rPr>
+                <w:rFonts w:ascii="Times New Roman" w:hAnsi="Times New Roman" w:cs="Times New Roman"/>
+                <w:b/>
+                <w:sz w:val="24"/>
+                <w:szCs w:val="24"/>
+              </w:rPr>
+              <w:t xml:space="preserve">El usuario deberá iniciar sesión, si es la primera vez que lo hace, el sistema deberá validar su existencia con el sistema de información SIGEPI, si existe dentro de ese sistema como un Usuario activo de uno o </w:t>
+            </w:r>
+            <w:r>
+              <w:rPr>
+                <w:rFonts w:ascii="Times New Roman" w:hAnsi="Times New Roman" w:cs="Times New Roman"/>
+                <w:b/>
+                <w:sz w:val="24"/>
+                <w:szCs w:val="24"/>
+              </w:rPr>
+              <w:t>más grupo</w:t>
+            </w:r>
+            <w:r>
+              <w:rPr>
+                <w:rFonts w:ascii="Times New Roman" w:hAnsi="Times New Roman" w:cs="Times New Roman"/>
+                <w:b/>
+                <w:sz w:val="24"/>
+                <w:szCs w:val="24"/>
+              </w:rPr>
+              <w:t xml:space="preserve"> de investigación, se consultara si ya esta registrado en el sistema </w:t>
+            </w:r>
+            <w:proofErr w:type="spellStart"/>
+            <w:r>
+              <w:rPr>
+                <w:rFonts w:ascii="Times New Roman" w:hAnsi="Times New Roman" w:cs="Times New Roman"/>
+                <w:b/>
+                <w:sz w:val="24"/>
+                <w:szCs w:val="24"/>
+              </w:rPr>
+              <w:t>V</w:t>
+            </w:r>
+            <w:r>
+              <w:rPr>
+                <w:rFonts w:ascii="Times New Roman" w:hAnsi="Times New Roman" w:cs="Times New Roman"/>
+                <w:b/>
+                <w:sz w:val="24"/>
+                <w:szCs w:val="24"/>
+              </w:rPr>
+              <w:t>iewgroup</w:t>
+            </w:r>
+            <w:proofErr w:type="spellEnd"/>
+            <w:r>
+              <w:rPr>
+                <w:rFonts w:ascii="Times New Roman" w:hAnsi="Times New Roman" w:cs="Times New Roman"/>
+                <w:b/>
+                <w:sz w:val="24"/>
+                <w:szCs w:val="24"/>
+              </w:rPr>
+              <w:t xml:space="preserve">, sino es así, se solicitara todos la información referente a grupo (incluye miembros), semillero, </w:t>
+            </w:r>
+            <w:r>
+              <w:rPr>
+                <w:rFonts w:ascii="Times New Roman" w:hAnsi="Times New Roman" w:cs="Times New Roman"/>
+                <w:b/>
+                <w:sz w:val="24"/>
+                <w:szCs w:val="24"/>
+              </w:rPr>
+              <w:t xml:space="preserve">proyecto que ha trabajado y datos básicos a SIGEPI </w:t>
+            </w:r>
+            <w:r>
+              <w:rPr>
+                <w:rFonts w:ascii="Times New Roman" w:hAnsi="Times New Roman" w:cs="Times New Roman"/>
+                <w:b/>
+                <w:sz w:val="24"/>
+                <w:szCs w:val="24"/>
+              </w:rPr>
+              <w:t>y se registra en  nuestro sistema, el sistema lo redireccionara a la vista principal del  sistema y dependiendo del rol registrado se desplegara un menú con distintas opciones, el</w:t>
+            </w:r>
+            <w:bookmarkStart w:id="5" w:name="_GoBack"/>
+            <w:bookmarkEnd w:id="5"/>
+            <w:r>
+              <w:rPr>
+                <w:rFonts w:ascii="Times New Roman" w:hAnsi="Times New Roman" w:cs="Times New Roman"/>
+                <w:b/>
+                <w:sz w:val="24"/>
+                <w:szCs w:val="24"/>
+              </w:rPr>
+              <w:t xml:space="preserve">  </w:t>
+            </w:r>
           </w:p>
         </w:tc>
       </w:tr>
@@ -19973,7 +20344,7 @@
         </w:trPr>
         <w:tc>
           <w:tcPr>
-            <w:tcW w:w="2069" w:type="dxa"/>
+            <w:tcW w:w="3066" w:type="dxa"/>
             <w:tcBorders>
               <w:top w:val="outset" w:sz="6" w:space="0" w:color="auto"/>
               <w:left w:val="outset" w:sz="6" w:space="0" w:color="auto"/>
@@ -20007,7 +20378,7 @@
         </w:tc>
         <w:tc>
           <w:tcPr>
-            <w:tcW w:w="7751" w:type="dxa"/>
+            <w:tcW w:w="7329" w:type="dxa"/>
             <w:gridSpan w:val="4"/>
             <w:tcBorders>
               <w:top w:val="outset" w:sz="6" w:space="0" w:color="auto"/>
@@ -20533,6 +20904,7 @@
           <w:sz w:val="24"/>
           <w:szCs w:val="24"/>
         </w:rPr>
+        <w:lastRenderedPageBreak/>
         <w:t xml:space="preserve">Kupp, M., Dahlander, L., &amp; Morrow, E. (2013). Team Wikispeed : Developing hardware the software way. </w:t>
       </w:r>
       <w:r>
@@ -20688,7 +21060,6 @@
           <w:sz w:val="24"/>
           <w:szCs w:val="24"/>
         </w:rPr>
-        <w:lastRenderedPageBreak/>
         <w:t xml:space="preserve">Pérez, C., Ruiz, J., &amp; Barcelata, H. (2014). El Espítitu de Scrum en el desarrollo de software libre en el ámbito académico. </w:t>
       </w:r>
       <w:r>
@@ -23477,7 +23848,7 @@
 </file>
 
 <file path=customXml/itemProps1.xml><?xml version="1.0" encoding="utf-8"?>
-<ds:datastoreItem xmlns:ds="http://schemas.openxmlformats.org/officeDocument/2006/customXml" ds:itemID="{5B469659-2E38-4B96-B2DD-A0342C8F845F}">
+<ds:datastoreItem xmlns:ds="http://schemas.openxmlformats.org/officeDocument/2006/customXml" ds:itemID="{F8975214-0EDF-42A7-B901-7E73BA1EA9F0}">
   <ds:schemaRefs>
     <ds:schemaRef ds:uri="http://schemas.openxmlformats.org/officeDocument/2006/bibliography"/>
   </ds:schemaRefs>

</xml_diff>